<commit_message>
starting on the written description of project
</commit_message>
<xml_diff>
--- a/documents/Written Description of Project.docx
+++ b/documents/Written Description of Project.docx
@@ -7,17 +7,19 @@
         <w:spacing w:line="480" w:lineRule="auto"/>
         <w:jc w:val="center"/>
         <w:rPr>
-          <w:rFonts w:ascii="Segoe UI Semibold" w:hAnsi="Segoe UI Semibold" w:cs="Segoe UI Semibold"/>
+          <w:rFonts w:ascii="Segoe UI" w:hAnsi="Segoe UI" w:cs="Segoe UI"/>
+          <w:b/>
           <w:spacing w:val="-20"/>
-          <w:sz w:val="36"/>
-          <w:szCs w:val="24"/>
-        </w:rPr>
-      </w:pPr>
-      <w:r>
-        <w:rPr>
-          <w:rFonts w:ascii="Segoe UI Semibold" w:hAnsi="Segoe UI Semibold" w:cs="Segoe UI Semibold"/>
+          <w:sz w:val="40"/>
+          <w:szCs w:val="24"/>
+        </w:rPr>
+      </w:pPr>
+      <w:r>
+        <w:rPr>
+          <w:rFonts w:ascii="Segoe UI" w:hAnsi="Segoe UI" w:cs="Segoe UI"/>
+          <w:b/>
           <w:spacing w:val="-20"/>
-          <w:sz w:val="36"/>
+          <w:sz w:val="40"/>
           <w:szCs w:val="24"/>
         </w:rPr>
         <w:t>Charter Fishing</w:t>
@@ -25,6 +27,464 @@
     </w:p>
     <w:p>
       <w:pPr>
+        <w:spacing w:after="0" w:line="480" w:lineRule="auto"/>
+        <w:rPr>
+          <w:rFonts w:ascii="Segoe UI Semibold" w:hAnsi="Segoe UI Semibold"/>
+          <w:smallCaps/>
+          <w:color w:val="595959" w:themeColor="text1" w:themeTint="A6"/>
+          <w:spacing w:val="20"/>
+          <w:sz w:val="24"/>
+          <w:szCs w:val="24"/>
+        </w:rPr>
+      </w:pPr>
+      <w:r>
+        <w:rPr>
+          <w:rFonts w:ascii="Segoe UI Semibold" w:hAnsi="Segoe UI Semibold"/>
+          <w:smallCaps/>
+          <w:color w:val="595959" w:themeColor="text1" w:themeTint="A6"/>
+          <w:spacing w:val="20"/>
+          <w:sz w:val="24"/>
+          <w:szCs w:val="24"/>
+        </w:rPr>
+        <w:t xml:space="preserve">about the </w:t>
+      </w:r>
+      <w:r>
+        <w:rPr>
+          <w:rFonts w:ascii="Segoe UI Semibold" w:hAnsi="Segoe UI Semibold"/>
+          <w:smallCaps/>
+          <w:color w:val="595959" w:themeColor="text1" w:themeTint="A6"/>
+          <w:spacing w:val="20"/>
+          <w:sz w:val="24"/>
+          <w:szCs w:val="24"/>
+        </w:rPr>
+        <w:t>database technology</w:t>
+      </w:r>
+    </w:p>
+    <w:p>
+      <w:pPr>
+        <w:spacing w:after="360" w:line="480" w:lineRule="auto"/>
+        <w:rPr>
+          <w:rFonts w:asciiTheme="majorHAnsi" w:hAnsiTheme="majorHAnsi"/>
+          <w:sz w:val="24"/>
+          <w:szCs w:val="24"/>
+        </w:rPr>
+      </w:pPr>
+      <w:r>
+        <w:rPr>
+          <w:rFonts w:asciiTheme="majorHAnsi" w:hAnsiTheme="majorHAnsi"/>
+          <w:sz w:val="24"/>
+          <w:szCs w:val="24"/>
+        </w:rPr>
+        <w:tab/>
+      </w:r>
+      <w:r>
+        <w:rPr>
+          <w:rFonts w:asciiTheme="majorHAnsi" w:hAnsiTheme="majorHAnsi"/>
+          <w:sz w:val="24"/>
+          <w:szCs w:val="24"/>
+        </w:rPr>
+        <w:t xml:space="preserve">This database system will be run </w:t>
+      </w:r>
+      <w:r>
+        <w:rPr>
+          <w:rFonts w:asciiTheme="majorHAnsi" w:hAnsiTheme="majorHAnsi"/>
+          <w:sz w:val="24"/>
+          <w:szCs w:val="24"/>
+        </w:rPr>
+        <w:t xml:space="preserve">and put in place </w:t>
+      </w:r>
+      <w:r>
+        <w:rPr>
+          <w:rFonts w:asciiTheme="majorHAnsi" w:hAnsiTheme="majorHAnsi"/>
+          <w:sz w:val="24"/>
+          <w:szCs w:val="24"/>
+        </w:rPr>
+        <w:t>b</w:t>
+      </w:r>
+      <w:r>
+        <w:rPr>
+          <w:rFonts w:asciiTheme="majorHAnsi" w:hAnsiTheme="majorHAnsi"/>
+          <w:sz w:val="24"/>
+          <w:szCs w:val="24"/>
+        </w:rPr>
+        <w:t>y</w:t>
+      </w:r>
+      <w:r>
+        <w:rPr>
+          <w:rFonts w:asciiTheme="majorHAnsi" w:hAnsiTheme="majorHAnsi"/>
+          <w:sz w:val="24"/>
+          <w:szCs w:val="24"/>
+        </w:rPr>
+        <w:t xml:space="preserve"> a Charter Fishing company. </w:t>
+      </w:r>
+      <w:r>
+        <w:rPr>
+          <w:rFonts w:asciiTheme="majorHAnsi" w:hAnsiTheme="majorHAnsi"/>
+          <w:sz w:val="24"/>
+          <w:szCs w:val="24"/>
+        </w:rPr>
+        <w:t xml:space="preserve">Typically, the system should be interfaced with by a standard desktop computer. </w:t>
+      </w:r>
+      <w:r>
+        <w:rPr>
+          <w:rFonts w:asciiTheme="majorHAnsi" w:hAnsiTheme="majorHAnsi"/>
+          <w:sz w:val="24"/>
+          <w:szCs w:val="24"/>
+        </w:rPr>
+        <w:t xml:space="preserve">It </w:t>
+      </w:r>
+      <w:r>
+        <w:rPr>
+          <w:rFonts w:asciiTheme="majorHAnsi" w:hAnsiTheme="majorHAnsi"/>
+          <w:sz w:val="24"/>
+          <w:szCs w:val="24"/>
+        </w:rPr>
+        <w:t xml:space="preserve">is </w:t>
+      </w:r>
+      <w:r>
+        <w:rPr>
+          <w:rFonts w:asciiTheme="majorHAnsi" w:hAnsiTheme="majorHAnsi"/>
+          <w:sz w:val="24"/>
+          <w:szCs w:val="24"/>
+        </w:rPr>
+        <w:t xml:space="preserve">not </w:t>
+      </w:r>
+      <w:r>
+        <w:rPr>
+          <w:rFonts w:asciiTheme="majorHAnsi" w:hAnsiTheme="majorHAnsi"/>
+          <w:sz w:val="24"/>
+          <w:szCs w:val="24"/>
+        </w:rPr>
+        <w:t xml:space="preserve">exactly necessary to </w:t>
+      </w:r>
+      <w:r>
+        <w:rPr>
+          <w:rFonts w:asciiTheme="majorHAnsi" w:hAnsiTheme="majorHAnsi"/>
+          <w:sz w:val="24"/>
+          <w:szCs w:val="24"/>
+        </w:rPr>
+        <w:t xml:space="preserve">modify or even view the system at all when </w:t>
+      </w:r>
+      <w:r>
+        <w:rPr>
+          <w:rFonts w:asciiTheme="majorHAnsi" w:hAnsiTheme="majorHAnsi"/>
+          <w:sz w:val="24"/>
+          <w:szCs w:val="24"/>
+        </w:rPr>
+        <w:t xml:space="preserve">the employees and captains are </w:t>
+      </w:r>
+      <w:r>
+        <w:rPr>
+          <w:rFonts w:asciiTheme="majorHAnsi" w:hAnsiTheme="majorHAnsi"/>
+          <w:sz w:val="24"/>
+          <w:szCs w:val="24"/>
+        </w:rPr>
+        <w:t xml:space="preserve">out </w:t>
+      </w:r>
+      <w:r>
+        <w:rPr>
+          <w:rFonts w:asciiTheme="majorHAnsi" w:hAnsiTheme="majorHAnsi"/>
+          <w:sz w:val="24"/>
+          <w:szCs w:val="24"/>
+        </w:rPr>
+        <w:t>on the water</w:t>
+      </w:r>
+      <w:r>
+        <w:rPr>
+          <w:rFonts w:asciiTheme="majorHAnsi" w:hAnsiTheme="majorHAnsi"/>
+          <w:sz w:val="24"/>
+          <w:szCs w:val="24"/>
+        </w:rPr>
+        <w:t>.</w:t>
+      </w:r>
+      <w:r>
+        <w:rPr>
+          <w:rFonts w:asciiTheme="majorHAnsi" w:hAnsiTheme="majorHAnsi"/>
+          <w:sz w:val="24"/>
+          <w:szCs w:val="24"/>
+        </w:rPr>
+        <w:t xml:space="preserve"> It’s primarily intended as a type of inventory system and a way to more easily interface with </w:t>
+      </w:r>
+      <w:r>
+        <w:rPr>
+          <w:rFonts w:asciiTheme="majorHAnsi" w:hAnsiTheme="majorHAnsi"/>
+          <w:sz w:val="24"/>
+          <w:szCs w:val="24"/>
+        </w:rPr>
+        <w:t xml:space="preserve">groups of </w:t>
+      </w:r>
+      <w:r>
+        <w:rPr>
+          <w:rFonts w:asciiTheme="majorHAnsi" w:hAnsiTheme="majorHAnsi"/>
+          <w:sz w:val="24"/>
+          <w:szCs w:val="24"/>
+        </w:rPr>
+        <w:t>customers</w:t>
+      </w:r>
+      <w:r>
+        <w:rPr>
+          <w:rFonts w:asciiTheme="majorHAnsi" w:hAnsiTheme="majorHAnsi"/>
+          <w:sz w:val="24"/>
+          <w:szCs w:val="24"/>
+        </w:rPr>
+        <w:t xml:space="preserve"> who want to go, well, fishing</w:t>
+      </w:r>
+      <w:r>
+        <w:rPr>
+          <w:rFonts w:asciiTheme="majorHAnsi" w:hAnsiTheme="majorHAnsi"/>
+          <w:sz w:val="24"/>
+          <w:szCs w:val="24"/>
+        </w:rPr>
+        <w:t xml:space="preserve">. It also </w:t>
+      </w:r>
+      <w:r>
+        <w:rPr>
+          <w:rFonts w:asciiTheme="majorHAnsi" w:hAnsiTheme="majorHAnsi"/>
+          <w:sz w:val="24"/>
+          <w:szCs w:val="24"/>
+        </w:rPr>
+        <w:t>lets the company keep strong tabs on where their boats are, who captains those boats, and the equipment aboard.</w:t>
+      </w:r>
+      <w:r>
+        <w:rPr>
+          <w:rFonts w:asciiTheme="majorHAnsi" w:hAnsiTheme="majorHAnsi"/>
+          <w:sz w:val="24"/>
+          <w:szCs w:val="24"/>
+        </w:rPr>
+        <w:t xml:space="preserve"> </w:t>
+      </w:r>
+      <w:r>
+        <w:rPr>
+          <w:rFonts w:asciiTheme="majorHAnsi" w:hAnsiTheme="majorHAnsi"/>
+          <w:sz w:val="24"/>
+          <w:szCs w:val="24"/>
+        </w:rPr>
+        <w:t xml:space="preserve">At this time the system is never storing binary data, and as such </w:t>
+      </w:r>
+      <w:r>
+        <w:rPr>
+          <w:rFonts w:asciiTheme="majorHAnsi" w:hAnsiTheme="majorHAnsi"/>
+          <w:sz w:val="24"/>
+          <w:szCs w:val="24"/>
+        </w:rPr>
+        <w:t>will actually occupy very little storage space on a computer system’s hard drives.</w:t>
+      </w:r>
+      <w:r>
+        <w:rPr>
+          <w:rFonts w:asciiTheme="majorHAnsi" w:hAnsiTheme="majorHAnsi"/>
+          <w:sz w:val="24"/>
+          <w:szCs w:val="24"/>
+        </w:rPr>
+        <w:t xml:space="preserve"> So this also answers the questions about performance issues: there will hardly be any!</w:t>
+      </w:r>
+      <w:r>
+        <w:rPr>
+          <w:rFonts w:asciiTheme="majorHAnsi" w:hAnsiTheme="majorHAnsi"/>
+          <w:sz w:val="24"/>
+          <w:szCs w:val="24"/>
+        </w:rPr>
+        <w:t xml:space="preserve"> Now,</w:t>
+      </w:r>
+      <w:r>
+        <w:rPr>
+          <w:rFonts w:asciiTheme="majorHAnsi" w:hAnsiTheme="majorHAnsi"/>
+          <w:sz w:val="24"/>
+          <w:szCs w:val="24"/>
+        </w:rPr>
+        <w:t xml:space="preserve"> if the charter fishing </w:t>
+      </w:r>
+      <w:r>
+        <w:rPr>
+          <w:rFonts w:asciiTheme="majorHAnsi" w:hAnsiTheme="majorHAnsi"/>
+          <w:sz w:val="24"/>
+          <w:szCs w:val="24"/>
+        </w:rPr>
+        <w:t>company was</w:t>
+      </w:r>
+      <w:r>
+        <w:rPr>
+          <w:rFonts w:asciiTheme="majorHAnsi" w:hAnsiTheme="majorHAnsi"/>
+          <w:sz w:val="24"/>
+          <w:szCs w:val="24"/>
+        </w:rPr>
+        <w:t xml:space="preserve"> to grow in size and the</w:t>
+      </w:r>
+      <w:r>
+        <w:rPr>
+          <w:rFonts w:asciiTheme="majorHAnsi" w:hAnsiTheme="majorHAnsi"/>
+          <w:sz w:val="24"/>
+          <w:szCs w:val="24"/>
+        </w:rPr>
+        <w:t>y expanded and built</w:t>
+      </w:r>
+      <w:r>
+        <w:rPr>
+          <w:rFonts w:asciiTheme="majorHAnsi" w:hAnsiTheme="majorHAnsi"/>
+          <w:sz w:val="24"/>
+          <w:szCs w:val="24"/>
+        </w:rPr>
+        <w:t xml:space="preserve"> a</w:t>
+      </w:r>
+      <w:r>
+        <w:rPr>
+          <w:rFonts w:asciiTheme="majorHAnsi" w:hAnsiTheme="majorHAnsi"/>
+          <w:sz w:val="24"/>
+          <w:szCs w:val="24"/>
+        </w:rPr>
+        <w:t xml:space="preserve">n </w:t>
+      </w:r>
+      <w:r>
+        <w:rPr>
+          <w:rFonts w:asciiTheme="majorHAnsi" w:hAnsiTheme="majorHAnsi"/>
+          <w:sz w:val="24"/>
+          <w:szCs w:val="24"/>
+        </w:rPr>
+        <w:t xml:space="preserve">office in another town, network connectivity would become </w:t>
+      </w:r>
+      <w:r>
+        <w:rPr>
+          <w:rFonts w:asciiTheme="majorHAnsi" w:hAnsiTheme="majorHAnsi"/>
+          <w:sz w:val="24"/>
+          <w:szCs w:val="24"/>
+        </w:rPr>
+        <w:t>a</w:t>
+      </w:r>
+      <w:r>
+        <w:rPr>
+          <w:rFonts w:asciiTheme="majorHAnsi" w:hAnsiTheme="majorHAnsi"/>
+          <w:sz w:val="24"/>
+          <w:szCs w:val="24"/>
+        </w:rPr>
+        <w:t xml:space="preserve"> </w:t>
+      </w:r>
+      <w:r>
+        <w:rPr>
+          <w:rFonts w:asciiTheme="majorHAnsi" w:hAnsiTheme="majorHAnsi"/>
+          <w:sz w:val="24"/>
+          <w:szCs w:val="24"/>
+        </w:rPr>
+        <w:t>necessity</w:t>
+      </w:r>
+      <w:r>
+        <w:rPr>
+          <w:rFonts w:asciiTheme="majorHAnsi" w:hAnsiTheme="majorHAnsi"/>
+          <w:sz w:val="24"/>
+          <w:szCs w:val="24"/>
+        </w:rPr>
+        <w:t>.</w:t>
+      </w:r>
+      <w:r>
+        <w:rPr>
+          <w:rFonts w:asciiTheme="majorHAnsi" w:hAnsiTheme="majorHAnsi"/>
+          <w:sz w:val="24"/>
+          <w:szCs w:val="24"/>
+        </w:rPr>
+        <w:t xml:space="preserve"> </w:t>
+      </w:r>
+      <w:r>
+        <w:rPr>
+          <w:rFonts w:asciiTheme="majorHAnsi" w:hAnsiTheme="majorHAnsi"/>
+          <w:sz w:val="24"/>
+          <w:szCs w:val="24"/>
+        </w:rPr>
+        <w:t>H</w:t>
+      </w:r>
+      <w:r>
+        <w:rPr>
+          <w:rFonts w:asciiTheme="majorHAnsi" w:hAnsiTheme="majorHAnsi"/>
+          <w:sz w:val="24"/>
+          <w:szCs w:val="24"/>
+        </w:rPr>
+        <w:t>owever</w:t>
+      </w:r>
+      <w:r>
+        <w:rPr>
+          <w:rFonts w:asciiTheme="majorHAnsi" w:hAnsiTheme="majorHAnsi"/>
+          <w:sz w:val="24"/>
+          <w:szCs w:val="24"/>
+        </w:rPr>
+        <w:t>,</w:t>
+      </w:r>
+      <w:r>
+        <w:rPr>
+          <w:rFonts w:asciiTheme="majorHAnsi" w:hAnsiTheme="majorHAnsi"/>
+          <w:sz w:val="24"/>
+          <w:szCs w:val="24"/>
+        </w:rPr>
+        <w:t xml:space="preserve"> every branch could </w:t>
+      </w:r>
+      <w:r>
+        <w:rPr>
+          <w:rFonts w:asciiTheme="majorHAnsi" w:hAnsiTheme="majorHAnsi"/>
+          <w:sz w:val="24"/>
+          <w:szCs w:val="24"/>
+        </w:rPr>
+        <w:t>potentially</w:t>
+      </w:r>
+      <w:r>
+        <w:rPr>
+          <w:rFonts w:asciiTheme="majorHAnsi" w:hAnsiTheme="majorHAnsi"/>
+          <w:sz w:val="24"/>
+          <w:szCs w:val="24"/>
+        </w:rPr>
+        <w:t xml:space="preserve"> </w:t>
+      </w:r>
+      <w:r>
+        <w:rPr>
+          <w:rFonts w:asciiTheme="majorHAnsi" w:hAnsiTheme="majorHAnsi"/>
+          <w:sz w:val="24"/>
+          <w:szCs w:val="24"/>
+        </w:rPr>
+        <w:t xml:space="preserve">just run their </w:t>
+      </w:r>
+      <w:r>
+        <w:rPr>
+          <w:rFonts w:asciiTheme="majorHAnsi" w:hAnsiTheme="majorHAnsi"/>
+          <w:sz w:val="24"/>
+          <w:szCs w:val="24"/>
+        </w:rPr>
+        <w:t>own completely independent database.</w:t>
+      </w:r>
+      <w:bookmarkStart w:id="0" w:name="_GoBack"/>
+      <w:bookmarkEnd w:id="0"/>
+    </w:p>
+    <w:p>
+      <w:pPr>
+        <w:spacing w:after="0" w:line="480" w:lineRule="auto"/>
+        <w:rPr>
+          <w:rFonts w:ascii="Segoe UI Semibold" w:hAnsi="Segoe UI Semibold"/>
+          <w:smallCaps/>
+          <w:color w:val="595959" w:themeColor="text1" w:themeTint="A6"/>
+          <w:spacing w:val="20"/>
+          <w:sz w:val="24"/>
+          <w:szCs w:val="24"/>
+        </w:rPr>
+      </w:pPr>
+      <w:r>
+        <w:rPr>
+          <w:rFonts w:ascii="Segoe UI Semibold" w:hAnsi="Segoe UI Semibold"/>
+          <w:smallCaps/>
+          <w:color w:val="595959" w:themeColor="text1" w:themeTint="A6"/>
+          <w:spacing w:val="20"/>
+          <w:sz w:val="24"/>
+          <w:szCs w:val="24"/>
+        </w:rPr>
+        <w:t>h</w:t>
+      </w:r>
+      <w:r>
+        <w:rPr>
+          <w:rFonts w:ascii="Segoe UI Semibold" w:hAnsi="Segoe UI Semibold"/>
+          <w:smallCaps/>
+          <w:color w:val="595959" w:themeColor="text1" w:themeTint="A6"/>
+          <w:spacing w:val="20"/>
+          <w:sz w:val="24"/>
+          <w:szCs w:val="24"/>
+        </w:rPr>
+        <w:t>eading</w:t>
+      </w:r>
+    </w:p>
+    <w:p>
+      <w:pPr>
         <w:spacing w:after="360" w:line="480" w:lineRule="auto"/>
         <w:rPr>
           <w:rFonts w:asciiTheme="majorHAnsi" w:hAnsiTheme="majorHAnsi"/>
@@ -41,8 +501,115 @@
         <w:tab/>
         <w:t>Words</w:t>
       </w:r>
-      <w:bookmarkStart w:id="0" w:name="_GoBack"/>
-      <w:bookmarkEnd w:id="0"/>
+    </w:p>
+    <w:p>
+      <w:pPr>
+        <w:spacing w:after="0" w:line="480" w:lineRule="auto"/>
+        <w:rPr>
+          <w:rFonts w:ascii="Segoe UI Semibold" w:hAnsi="Segoe UI Semibold"/>
+          <w:smallCaps/>
+          <w:color w:val="595959" w:themeColor="text1" w:themeTint="A6"/>
+          <w:spacing w:val="20"/>
+          <w:sz w:val="24"/>
+          <w:szCs w:val="24"/>
+        </w:rPr>
+      </w:pPr>
+      <w:r>
+        <w:rPr>
+          <w:rFonts w:ascii="Segoe UI Semibold" w:hAnsi="Segoe UI Semibold"/>
+          <w:smallCaps/>
+          <w:color w:val="595959" w:themeColor="text1" w:themeTint="A6"/>
+          <w:spacing w:val="20"/>
+          <w:sz w:val="24"/>
+          <w:szCs w:val="24"/>
+        </w:rPr>
+        <w:t>h</w:t>
+      </w:r>
+      <w:r>
+        <w:rPr>
+          <w:rFonts w:ascii="Segoe UI Semibold" w:hAnsi="Segoe UI Semibold"/>
+          <w:smallCaps/>
+          <w:color w:val="595959" w:themeColor="text1" w:themeTint="A6"/>
+          <w:spacing w:val="20"/>
+          <w:sz w:val="24"/>
+          <w:szCs w:val="24"/>
+        </w:rPr>
+        <w:t>eading</w:t>
+      </w:r>
+    </w:p>
+    <w:p>
+      <w:pPr>
+        <w:spacing w:after="360" w:line="480" w:lineRule="auto"/>
+        <w:rPr>
+          <w:rFonts w:asciiTheme="majorHAnsi" w:hAnsiTheme="majorHAnsi"/>
+          <w:sz w:val="24"/>
+          <w:szCs w:val="24"/>
+        </w:rPr>
+      </w:pPr>
+      <w:r>
+        <w:rPr>
+          <w:rFonts w:asciiTheme="majorHAnsi" w:hAnsiTheme="majorHAnsi"/>
+          <w:sz w:val="24"/>
+          <w:szCs w:val="24"/>
+        </w:rPr>
+        <w:tab/>
+        <w:t>Words</w:t>
+      </w:r>
+    </w:p>
+    <w:p>
+      <w:pPr>
+        <w:spacing w:after="0" w:line="480" w:lineRule="auto"/>
+        <w:rPr>
+          <w:rFonts w:ascii="Segoe UI Semibold" w:hAnsi="Segoe UI Semibold"/>
+          <w:smallCaps/>
+          <w:color w:val="595959" w:themeColor="text1" w:themeTint="A6"/>
+          <w:spacing w:val="20"/>
+          <w:sz w:val="24"/>
+          <w:szCs w:val="24"/>
+        </w:rPr>
+      </w:pPr>
+      <w:r>
+        <w:rPr>
+          <w:rFonts w:ascii="Segoe UI Semibold" w:hAnsi="Segoe UI Semibold"/>
+          <w:smallCaps/>
+          <w:color w:val="595959" w:themeColor="text1" w:themeTint="A6"/>
+          <w:spacing w:val="20"/>
+          <w:sz w:val="24"/>
+          <w:szCs w:val="24"/>
+        </w:rPr>
+        <w:lastRenderedPageBreak/>
+        <w:t>h</w:t>
+      </w:r>
+      <w:r>
+        <w:rPr>
+          <w:rFonts w:ascii="Segoe UI Semibold" w:hAnsi="Segoe UI Semibold"/>
+          <w:smallCaps/>
+          <w:color w:val="595959" w:themeColor="text1" w:themeTint="A6"/>
+          <w:spacing w:val="20"/>
+          <w:sz w:val="24"/>
+          <w:szCs w:val="24"/>
+        </w:rPr>
+        <w:t>eading</w:t>
+      </w:r>
+    </w:p>
+    <w:p>
+      <w:pPr>
+        <w:spacing w:after="360" w:line="480" w:lineRule="auto"/>
+        <w:rPr>
+          <w:rFonts w:asciiTheme="majorHAnsi" w:hAnsiTheme="majorHAnsi"/>
+          <w:sz w:val="24"/>
+          <w:szCs w:val="24"/>
+        </w:rPr>
+      </w:pPr>
+      <w:r>
+        <w:rPr>
+          <w:rFonts w:asciiTheme="majorHAnsi" w:hAnsiTheme="majorHAnsi"/>
+          <w:sz w:val="24"/>
+          <w:szCs w:val="24"/>
+        </w:rPr>
+        <w:tab/>
+        <w:t>Words</w:t>
+      </w:r>
     </w:p>
     <w:sectPr>
       <w:headerReference w:type="default" r:id="rId8"/>
@@ -182,6 +749,7 @@
       <w:dataBinding w:prefixMappings="xmlns:ns0='http://purl.org/dc/elements/1.1/' xmlns:ns1='http://schemas.openxmlformats.org/package/2006/metadata/core-properties' " w:xpath="/ns1:coreProperties[1]/ns0:title[1]" w:storeItemID="{6C3C8BC8-F283-45AE-878A-BAB7291924A1}"/>
       <w:text/>
     </w:sdtPr>
+    <w:sdtEndPr/>
     <w:sdtContent>
       <w:p>
         <w:pPr>
@@ -1073,6 +1641,13 @@
     <w:pitch w:val="variable"/>
     <w:sig w:usb0="E1002EFF" w:usb1="C000605B" w:usb2="00000029" w:usb3="00000000" w:csb0="000101FF" w:csb1="00000000"/>
   </w:font>
+  <w:font w:name="Segoe UI">
+    <w:panose1 w:val="020B0502040204020203"/>
+    <w:charset w:val="00"/>
+    <w:family w:val="swiss"/>
+    <w:pitch w:val="variable"/>
+    <w:sig w:usb0="E4002EFF" w:usb1="C000E47F" w:usb2="00000009" w:usb3="00000000" w:csb0="000001FF" w:csb1="00000000"/>
+  </w:font>
   <w:font w:name="Segoe UI Semibold">
     <w:panose1 w:val="020B0702040204020203"/>
     <w:charset w:val="00"/>
@@ -1086,13 +1661,6 @@
     <w:family w:val="roman"/>
     <w:pitch w:val="variable"/>
     <w:sig w:usb0="E00002FF" w:usb1="400004FF" w:usb2="00000000" w:usb3="00000000" w:csb0="0000019F" w:csb1="00000000"/>
-  </w:font>
-  <w:font w:name="Segoe UI">
-    <w:panose1 w:val="020B0502040204020203"/>
-    <w:charset w:val="00"/>
-    <w:family w:val="swiss"/>
-    <w:pitch w:val="variable"/>
-    <w:sig w:usb0="E4002EFF" w:usb1="C000E47F" w:usb2="00000009" w:usb3="00000000" w:csb0="000001FF" w:csb1="00000000"/>
   </w:font>
 </w:fonts>
 </file>
@@ -1113,6 +1681,8 @@
     <w:rsidRoot w:val="006854AB"/>
     <w:rsid w:val="006854AB"/>
     <w:rsid w:val="008B6A3B"/>
+    <w:rsid w:val="00947965"/>
+    <w:rsid w:val="00DA0C5D"/>
   </w:rsids>
   <m:mathPr>
     <m:mathFont m:val="Cambria Math"/>

</xml_diff>

<commit_message>
progress on written description
</commit_message>
<xml_diff>
--- a/documents/Written Description of Project.docx
+++ b/documents/Written Description of Project.docx
@@ -9,6 +9,7 @@
         <w:rPr>
           <w:rFonts w:ascii="Segoe UI" w:hAnsi="Segoe UI" w:cs="Segoe UI"/>
           <w:b/>
+          <w:color w:val="595959" w:themeColor="text1" w:themeTint="A6"/>
           <w:spacing w:val="-20"/>
           <w:sz w:val="40"/>
           <w:szCs w:val="24"/>
@@ -18,6 +19,7 @@
         <w:rPr>
           <w:rFonts w:ascii="Segoe UI" w:hAnsi="Segoe UI" w:cs="Segoe UI"/>
           <w:b/>
+          <w:color w:val="595959" w:themeColor="text1" w:themeTint="A6"/>
           <w:spacing w:val="-20"/>
           <w:sz w:val="40"/>
           <w:szCs w:val="24"/>
@@ -115,7 +117,15 @@
           <w:sz w:val="24"/>
           <w:szCs w:val="24"/>
         </w:rPr>
-        <w:t xml:space="preserve"> a Charter Fishing company. </w:t>
+        <w:t xml:space="preserve"> a charter f</w:t>
+      </w:r>
+      <w:r>
+        <w:rPr>
+          <w:rFonts w:asciiTheme="majorHAnsi" w:hAnsiTheme="majorHAnsi"/>
+          <w:sz w:val="24"/>
+          <w:szCs w:val="24"/>
+        </w:rPr>
+        <w:t xml:space="preserve">ishing company. </w:t>
       </w:r>
       <w:r>
         <w:rPr>
@@ -435,7 +445,23 @@
           <w:sz w:val="24"/>
           <w:szCs w:val="24"/>
         </w:rPr>
-        <w:t xml:space="preserve">just run their </w:t>
+        <w:t xml:space="preserve">just run </w:t>
+      </w:r>
+      <w:r>
+        <w:rPr>
+          <w:rFonts w:asciiTheme="majorHAnsi" w:hAnsiTheme="majorHAnsi"/>
+          <w:sz w:val="24"/>
+          <w:szCs w:val="24"/>
+        </w:rPr>
+        <w:t xml:space="preserve">and manage </w:t>
+      </w:r>
+      <w:r>
+        <w:rPr>
+          <w:rFonts w:asciiTheme="majorHAnsi" w:hAnsiTheme="majorHAnsi"/>
+          <w:sz w:val="24"/>
+          <w:szCs w:val="24"/>
+        </w:rPr>
+        <w:t xml:space="preserve">their </w:t>
       </w:r>
       <w:r>
         <w:rPr>
@@ -444,6 +470,630 @@
           <w:szCs w:val="24"/>
         </w:rPr>
         <w:t>own completely independent database.</w:t>
+      </w:r>
+    </w:p>
+    <w:p>
+      <w:pPr>
+        <w:spacing w:after="0" w:line="480" w:lineRule="auto"/>
+        <w:rPr>
+          <w:rFonts w:ascii="Segoe UI Semibold" w:hAnsi="Segoe UI Semibold"/>
+          <w:smallCaps/>
+          <w:color w:val="595959" w:themeColor="text1" w:themeTint="A6"/>
+          <w:spacing w:val="20"/>
+          <w:sz w:val="24"/>
+          <w:szCs w:val="24"/>
+        </w:rPr>
+      </w:pPr>
+      <w:r>
+        <w:rPr>
+          <w:rFonts w:ascii="Segoe UI Semibold" w:hAnsi="Segoe UI Semibold"/>
+          <w:smallCaps/>
+          <w:color w:val="595959" w:themeColor="text1" w:themeTint="A6"/>
+          <w:spacing w:val="20"/>
+          <w:sz w:val="24"/>
+          <w:szCs w:val="24"/>
+        </w:rPr>
+        <w:t>access privileges</w:t>
+      </w:r>
+    </w:p>
+    <w:p>
+      <w:pPr>
+        <w:spacing w:after="360" w:line="480" w:lineRule="auto"/>
+        <w:rPr>
+          <w:rFonts w:asciiTheme="majorHAnsi" w:hAnsiTheme="majorHAnsi"/>
+          <w:sz w:val="24"/>
+          <w:szCs w:val="24"/>
+        </w:rPr>
+      </w:pPr>
+      <w:r>
+        <w:rPr>
+          <w:rFonts w:asciiTheme="majorHAnsi" w:hAnsiTheme="majorHAnsi"/>
+          <w:sz w:val="24"/>
+          <w:szCs w:val="24"/>
+        </w:rPr>
+        <w:tab/>
+        <w:t xml:space="preserve">Some parts of the database should not be editable by standard cashier people. This means that the database should require some access controls that give certain users lower or higher access than others. Regular, low level users should be able to easily interface with customers. This means that they’ll definitely need both read and write access to the </w:t>
+      </w:r>
+      <w:r>
+        <w:rPr>
+          <w:rFonts w:ascii="Consolas" w:hAnsi="Consolas" w:cs="Consolas"/>
+          <w:sz w:val="24"/>
+          <w:szCs w:val="24"/>
+        </w:rPr>
+        <w:t>GROUP</w:t>
+      </w:r>
+      <w:r>
+        <w:rPr>
+          <w:rFonts w:asciiTheme="majorHAnsi" w:hAnsiTheme="majorHAnsi"/>
+          <w:sz w:val="24"/>
+          <w:szCs w:val="24"/>
+        </w:rPr>
+        <w:t xml:space="preserve"> table. This way when customers come by the office to purchase and plan a charter fishing </w:t>
+      </w:r>
+      <w:r>
+        <w:rPr>
+          <w:rFonts w:asciiTheme="majorHAnsi" w:hAnsiTheme="majorHAnsi"/>
+          <w:sz w:val="24"/>
+          <w:szCs w:val="24"/>
+        </w:rPr>
+        <w:lastRenderedPageBreak/>
+        <w:t>trip, the cashier will be able to insert their information and the fishing trip that they’d like to go on into the database.</w:t>
+      </w:r>
+      <w:r>
+        <w:rPr>
+          <w:rFonts w:asciiTheme="majorHAnsi" w:hAnsiTheme="majorHAnsi"/>
+          <w:sz w:val="24"/>
+          <w:szCs w:val="24"/>
+        </w:rPr>
+        <w:t xml:space="preserve"> These types of transaction could easily be developed into a </w:t>
+      </w:r>
+      <w:r>
+        <w:rPr>
+          <w:rFonts w:asciiTheme="majorHAnsi" w:hAnsiTheme="majorHAnsi"/>
+          <w:sz w:val="24"/>
+          <w:szCs w:val="24"/>
+        </w:rPr>
+        <w:t>set of canned transactions.</w:t>
+      </w:r>
+    </w:p>
+    <w:p>
+      <w:pPr>
+        <w:spacing w:after="360" w:line="480" w:lineRule="auto"/>
+        <w:rPr>
+          <w:rFonts w:asciiTheme="majorHAnsi" w:hAnsiTheme="majorHAnsi"/>
+          <w:sz w:val="24"/>
+          <w:szCs w:val="24"/>
+        </w:rPr>
+      </w:pPr>
+      <w:r>
+        <w:rPr>
+          <w:rFonts w:asciiTheme="majorHAnsi" w:hAnsiTheme="majorHAnsi"/>
+          <w:sz w:val="24"/>
+          <w:szCs w:val="24"/>
+        </w:rPr>
+        <w:tab/>
+        <w:t xml:space="preserve">There are, however, many tables that a regular user should not be able to access. The </w:t>
+      </w:r>
+      <w:r>
+        <w:rPr>
+          <w:rFonts w:ascii="Consolas" w:hAnsi="Consolas" w:cs="Consolas"/>
+          <w:sz w:val="24"/>
+          <w:szCs w:val="24"/>
+        </w:rPr>
+        <w:t>CREW_MEMBER</w:t>
+      </w:r>
+      <w:r>
+        <w:rPr>
+          <w:rFonts w:asciiTheme="majorHAnsi" w:hAnsiTheme="majorHAnsi"/>
+          <w:sz w:val="24"/>
+          <w:szCs w:val="24"/>
+        </w:rPr>
+        <w:t xml:space="preserve">, </w:t>
+      </w:r>
+      <w:r>
+        <w:rPr>
+          <w:rFonts w:ascii="Consolas" w:hAnsi="Consolas" w:cs="Consolas"/>
+          <w:sz w:val="24"/>
+          <w:szCs w:val="24"/>
+        </w:rPr>
+        <w:t>DOCK</w:t>
+      </w:r>
+      <w:r>
+        <w:rPr>
+          <w:rFonts w:asciiTheme="majorHAnsi" w:hAnsiTheme="majorHAnsi"/>
+          <w:sz w:val="24"/>
+          <w:szCs w:val="24"/>
+        </w:rPr>
+        <w:t xml:space="preserve">, </w:t>
+      </w:r>
+      <w:r>
+        <w:rPr>
+          <w:rFonts w:ascii="Consolas" w:hAnsi="Consolas" w:cs="Consolas"/>
+          <w:sz w:val="24"/>
+          <w:szCs w:val="24"/>
+        </w:rPr>
+        <w:t>BOAT</w:t>
+      </w:r>
+      <w:r>
+        <w:rPr>
+          <w:rFonts w:asciiTheme="majorHAnsi" w:hAnsiTheme="majorHAnsi"/>
+          <w:sz w:val="24"/>
+          <w:szCs w:val="24"/>
+        </w:rPr>
+        <w:t xml:space="preserve">, or </w:t>
+      </w:r>
+      <w:r>
+        <w:rPr>
+          <w:rFonts w:ascii="Consolas" w:hAnsi="Consolas" w:cs="Consolas"/>
+          <w:sz w:val="24"/>
+          <w:szCs w:val="24"/>
+        </w:rPr>
+        <w:t>MOTOR</w:t>
+      </w:r>
+      <w:r>
+        <w:rPr>
+          <w:rFonts w:asciiTheme="majorHAnsi" w:hAnsiTheme="majorHAnsi"/>
+          <w:sz w:val="24"/>
+          <w:szCs w:val="24"/>
+        </w:rPr>
+        <w:t xml:space="preserve"> tables are examples of this.</w:t>
+      </w:r>
+      <w:r>
+        <w:rPr>
+          <w:rFonts w:asciiTheme="majorHAnsi" w:hAnsiTheme="majorHAnsi"/>
+          <w:sz w:val="24"/>
+          <w:szCs w:val="24"/>
+        </w:rPr>
+        <w:t xml:space="preserve"> Only management </w:t>
+      </w:r>
+      <w:r>
+        <w:rPr>
+          <w:rFonts w:asciiTheme="majorHAnsi" w:hAnsiTheme="majorHAnsi"/>
+          <w:sz w:val="24"/>
+          <w:szCs w:val="24"/>
+        </w:rPr>
+        <w:t>level employees should really have access to that type of information.</w:t>
+      </w:r>
+      <w:r>
+        <w:rPr>
+          <w:rFonts w:asciiTheme="majorHAnsi" w:hAnsiTheme="majorHAnsi"/>
+          <w:sz w:val="24"/>
+          <w:szCs w:val="24"/>
+        </w:rPr>
+        <w:t xml:space="preserve"> And note that this is in reference to not only write privileges, but also </w:t>
+      </w:r>
+      <w:r>
+        <w:rPr>
+          <w:rFonts w:asciiTheme="majorHAnsi" w:hAnsiTheme="majorHAnsi"/>
+          <w:sz w:val="24"/>
+          <w:szCs w:val="24"/>
+        </w:rPr>
+        <w:t>definitely</w:t>
+      </w:r>
+      <w:r>
+        <w:rPr>
+          <w:rFonts w:asciiTheme="majorHAnsi" w:hAnsiTheme="majorHAnsi"/>
+          <w:sz w:val="24"/>
+          <w:szCs w:val="24"/>
+        </w:rPr>
+        <w:t xml:space="preserve"> read privileges</w:t>
+      </w:r>
+      <w:r>
+        <w:rPr>
+          <w:rFonts w:asciiTheme="majorHAnsi" w:hAnsiTheme="majorHAnsi"/>
+          <w:sz w:val="24"/>
+          <w:szCs w:val="24"/>
+        </w:rPr>
+        <w:t xml:space="preserve"> too</w:t>
+      </w:r>
+      <w:r>
+        <w:rPr>
+          <w:rFonts w:asciiTheme="majorHAnsi" w:hAnsiTheme="majorHAnsi"/>
+          <w:sz w:val="24"/>
+          <w:szCs w:val="24"/>
+        </w:rPr>
+        <w:t>.</w:t>
+      </w:r>
+    </w:p>
+    <w:p>
+      <w:pPr>
+        <w:spacing w:after="0" w:line="480" w:lineRule="auto"/>
+        <w:rPr>
+          <w:rFonts w:ascii="Segoe UI Semibold" w:hAnsi="Segoe UI Semibold"/>
+          <w:smallCaps/>
+          <w:color w:val="595959" w:themeColor="text1" w:themeTint="A6"/>
+          <w:spacing w:val="20"/>
+          <w:sz w:val="24"/>
+          <w:szCs w:val="24"/>
+        </w:rPr>
+      </w:pPr>
+      <w:r>
+        <w:rPr>
+          <w:rFonts w:ascii="Segoe UI Semibold" w:hAnsi="Segoe UI Semibold"/>
+          <w:smallCaps/>
+          <w:color w:val="595959" w:themeColor="text1" w:themeTint="A6"/>
+          <w:spacing w:val="20"/>
+          <w:sz w:val="24"/>
+          <w:szCs w:val="24"/>
+        </w:rPr>
+        <w:t>more on groups</w:t>
+      </w:r>
+    </w:p>
+    <w:p>
+      <w:pPr>
+        <w:spacing w:after="360" w:line="480" w:lineRule="auto"/>
+        <w:rPr>
+          <w:rFonts w:asciiTheme="majorHAnsi" w:hAnsiTheme="majorHAnsi"/>
+          <w:sz w:val="24"/>
+          <w:szCs w:val="24"/>
+        </w:rPr>
+      </w:pPr>
+      <w:r>
+        <w:rPr>
+          <w:rFonts w:asciiTheme="majorHAnsi" w:hAnsiTheme="majorHAnsi"/>
+          <w:sz w:val="24"/>
+          <w:szCs w:val="24"/>
+        </w:rPr>
+        <w:tab/>
+      </w:r>
+      <w:r>
+        <w:rPr>
+          <w:rFonts w:asciiTheme="majorHAnsi" w:hAnsiTheme="majorHAnsi"/>
+          <w:sz w:val="24"/>
+          <w:szCs w:val="24"/>
+        </w:rPr>
+        <w:t xml:space="preserve">Groups, when evaluated alone, alone aren’t an extremely complicated part of the database. </w:t>
+      </w:r>
+      <w:r>
+        <w:rPr>
+          <w:rFonts w:asciiTheme="majorHAnsi" w:hAnsiTheme="majorHAnsi"/>
+          <w:sz w:val="24"/>
+          <w:szCs w:val="24"/>
+        </w:rPr>
+        <w:t xml:space="preserve">They </w:t>
+      </w:r>
+      <w:r>
+        <w:rPr>
+          <w:rFonts w:asciiTheme="majorHAnsi" w:hAnsiTheme="majorHAnsi"/>
+          <w:sz w:val="24"/>
+          <w:szCs w:val="24"/>
+        </w:rPr>
+        <w:t xml:space="preserve">only have a few attributes, like </w:t>
+      </w:r>
+      <w:r>
+        <w:rPr>
+          <w:rFonts w:asciiTheme="majorHAnsi" w:hAnsiTheme="majorHAnsi"/>
+          <w:sz w:val="24"/>
+          <w:szCs w:val="24"/>
+        </w:rPr>
+        <w:t xml:space="preserve">their size and the date that they want to go fishing. </w:t>
+      </w:r>
+      <w:r>
+        <w:rPr>
+          <w:rFonts w:asciiTheme="majorHAnsi" w:hAnsiTheme="majorHAnsi"/>
+          <w:sz w:val="24"/>
+          <w:szCs w:val="24"/>
+        </w:rPr>
+        <w:t>But t</w:t>
+      </w:r>
+      <w:r>
+        <w:rPr>
+          <w:rFonts w:asciiTheme="majorHAnsi" w:hAnsiTheme="majorHAnsi"/>
+          <w:sz w:val="24"/>
+          <w:szCs w:val="24"/>
+        </w:rPr>
+        <w:t xml:space="preserve">hey </w:t>
+      </w:r>
+      <w:r>
+        <w:rPr>
+          <w:rFonts w:asciiTheme="majorHAnsi" w:hAnsiTheme="majorHAnsi"/>
+          <w:sz w:val="24"/>
+          <w:szCs w:val="24"/>
+        </w:rPr>
+        <w:t>have more to them than that! Each group has a captain that they can request in addition to a particular fishing trip that they can request.</w:t>
+      </w:r>
+      <w:r>
+        <w:rPr>
+          <w:rFonts w:asciiTheme="majorHAnsi" w:hAnsiTheme="majorHAnsi"/>
+          <w:sz w:val="24"/>
+          <w:szCs w:val="24"/>
+        </w:rPr>
+        <w:t xml:space="preserve"> This means that the </w:t>
+      </w:r>
+      <w:r>
+        <w:rPr>
+          <w:rFonts w:ascii="Consolas" w:hAnsi="Consolas" w:cs="Consolas"/>
+          <w:sz w:val="24"/>
+          <w:szCs w:val="24"/>
+        </w:rPr>
+        <w:t>GROUP</w:t>
+      </w:r>
+      <w:r>
+        <w:rPr>
+          <w:rFonts w:asciiTheme="majorHAnsi" w:hAnsiTheme="majorHAnsi"/>
+          <w:sz w:val="24"/>
+          <w:szCs w:val="24"/>
+        </w:rPr>
+        <w:t xml:space="preserve"> table is actually very informative for the charter fishing company.</w:t>
+      </w:r>
+    </w:p>
+    <w:p>
+      <w:pPr>
+        <w:spacing w:after="0" w:line="480" w:lineRule="auto"/>
+        <w:rPr>
+          <w:rFonts w:ascii="Segoe UI Semibold" w:hAnsi="Segoe UI Semibold"/>
+          <w:smallCaps/>
+          <w:color w:val="595959" w:themeColor="text1" w:themeTint="A6"/>
+          <w:spacing w:val="20"/>
+          <w:sz w:val="24"/>
+          <w:szCs w:val="24"/>
+        </w:rPr>
+      </w:pPr>
+      <w:r>
+        <w:rPr>
+          <w:rFonts w:ascii="Segoe UI Semibold" w:hAnsi="Segoe UI Semibold"/>
+          <w:smallCaps/>
+          <w:color w:val="595959" w:themeColor="text1" w:themeTint="A6"/>
+          <w:spacing w:val="20"/>
+          <w:sz w:val="24"/>
+          <w:szCs w:val="24"/>
+        </w:rPr>
+        <w:t>crew members</w:t>
+      </w:r>
+    </w:p>
+    <w:p>
+      <w:pPr>
+        <w:spacing w:after="360" w:line="480" w:lineRule="auto"/>
+        <w:rPr>
+          <w:rFonts w:asciiTheme="majorHAnsi" w:hAnsiTheme="majorHAnsi"/>
+          <w:sz w:val="24"/>
+          <w:szCs w:val="24"/>
+        </w:rPr>
+      </w:pPr>
+      <w:r>
+        <w:rPr>
+          <w:rFonts w:asciiTheme="majorHAnsi" w:hAnsiTheme="majorHAnsi"/>
+          <w:sz w:val="24"/>
+          <w:szCs w:val="24"/>
+        </w:rPr>
+        <w:tab/>
+      </w:r>
+      <w:r>
+        <w:rPr>
+          <w:rFonts w:asciiTheme="majorHAnsi" w:hAnsiTheme="majorHAnsi"/>
+          <w:sz w:val="24"/>
+          <w:szCs w:val="24"/>
+        </w:rPr>
+        <w:t xml:space="preserve">These seamen are the </w:t>
+      </w:r>
+      <w:r>
+        <w:rPr>
+          <w:rFonts w:asciiTheme="majorHAnsi" w:hAnsiTheme="majorHAnsi"/>
+          <w:sz w:val="24"/>
+          <w:szCs w:val="24"/>
+        </w:rPr>
+        <w:t xml:space="preserve">primary </w:t>
+      </w:r>
+      <w:r>
+        <w:rPr>
+          <w:rFonts w:asciiTheme="majorHAnsi" w:hAnsiTheme="majorHAnsi"/>
+          <w:sz w:val="24"/>
+          <w:szCs w:val="24"/>
+        </w:rPr>
+        <w:t>work force</w:t>
+      </w:r>
+      <w:r>
+        <w:rPr>
+          <w:rFonts w:asciiTheme="majorHAnsi" w:hAnsiTheme="majorHAnsi"/>
+          <w:sz w:val="24"/>
+          <w:szCs w:val="24"/>
+        </w:rPr>
+        <w:t xml:space="preserve"> of the charter fishing company, as they’re the ones who do the main attraction of bringing groups of customers out </w:t>
+      </w:r>
+      <w:r>
+        <w:rPr>
+          <w:rFonts w:asciiTheme="majorHAnsi" w:hAnsiTheme="majorHAnsi"/>
+          <w:sz w:val="24"/>
+          <w:szCs w:val="24"/>
+        </w:rPr>
+        <w:t>to catch the fish</w:t>
+      </w:r>
+      <w:r>
+        <w:rPr>
+          <w:rFonts w:asciiTheme="majorHAnsi" w:hAnsiTheme="majorHAnsi"/>
+          <w:sz w:val="24"/>
+          <w:szCs w:val="24"/>
+        </w:rPr>
+        <w:t>.</w:t>
+      </w:r>
+      <w:r>
+        <w:rPr>
+          <w:rFonts w:asciiTheme="majorHAnsi" w:hAnsiTheme="majorHAnsi"/>
+          <w:sz w:val="24"/>
+          <w:szCs w:val="24"/>
+        </w:rPr>
+        <w:t xml:space="preserve"> As such, they have a bunch of their information stored in the database. </w:t>
+      </w:r>
+      <w:r>
+        <w:rPr>
+          <w:rFonts w:asciiTheme="majorHAnsi" w:hAnsiTheme="majorHAnsi"/>
+          <w:sz w:val="24"/>
+          <w:szCs w:val="24"/>
+        </w:rPr>
+        <w:t xml:space="preserve">Their essential information is all stored, such as their social security </w:t>
+      </w:r>
+      <w:r>
+        <w:rPr>
+          <w:rFonts w:asciiTheme="majorHAnsi" w:hAnsiTheme="majorHAnsi"/>
+          <w:sz w:val="24"/>
+          <w:szCs w:val="24"/>
+        </w:rPr>
+        <w:t>number, their pay, and last but not least, their name!</w:t>
+      </w:r>
+    </w:p>
+    <w:p>
+      <w:pPr>
+        <w:spacing w:after="360" w:line="480" w:lineRule="auto"/>
+        <w:rPr>
+          <w:rFonts w:asciiTheme="majorHAnsi" w:hAnsiTheme="majorHAnsi"/>
+          <w:sz w:val="24"/>
+          <w:szCs w:val="24"/>
+        </w:rPr>
+      </w:pPr>
+      <w:r>
+        <w:rPr>
+          <w:rFonts w:asciiTheme="majorHAnsi" w:hAnsiTheme="majorHAnsi"/>
+          <w:sz w:val="24"/>
+          <w:szCs w:val="24"/>
+        </w:rPr>
+        <w:tab/>
+        <w:t>Also stored in the database is the fact that there are actually two types of crew members.</w:t>
+      </w:r>
+      <w:r>
+        <w:rPr>
+          <w:rFonts w:asciiTheme="majorHAnsi" w:hAnsiTheme="majorHAnsi"/>
+          <w:sz w:val="24"/>
+          <w:szCs w:val="24"/>
+        </w:rPr>
+        <w:t xml:space="preserve"> There’s a skipper and a captain, and each boat </w:t>
+      </w:r>
+      <w:r>
+        <w:rPr>
+          <w:rFonts w:asciiTheme="majorHAnsi" w:hAnsiTheme="majorHAnsi"/>
+          <w:sz w:val="24"/>
+          <w:szCs w:val="24"/>
+        </w:rPr>
+        <w:t xml:space="preserve">outing actually </w:t>
+      </w:r>
+      <w:r>
+        <w:rPr>
+          <w:rFonts w:asciiTheme="majorHAnsi" w:hAnsiTheme="majorHAnsi"/>
+          <w:sz w:val="24"/>
+          <w:szCs w:val="24"/>
+        </w:rPr>
+        <w:t xml:space="preserve">requires </w:t>
+      </w:r>
+      <w:r>
+        <w:rPr>
+          <w:rFonts w:asciiTheme="majorHAnsi" w:hAnsiTheme="majorHAnsi"/>
+          <w:sz w:val="24"/>
+          <w:szCs w:val="24"/>
+        </w:rPr>
+        <w:t xml:space="preserve">that both of these </w:t>
+      </w:r>
+      <w:r>
+        <w:rPr>
+          <w:rFonts w:asciiTheme="majorHAnsi" w:hAnsiTheme="majorHAnsi"/>
+          <w:sz w:val="24"/>
+          <w:szCs w:val="24"/>
+        </w:rPr>
+        <w:t xml:space="preserve">types of people </w:t>
+      </w:r>
+      <w:r>
+        <w:rPr>
+          <w:rFonts w:asciiTheme="majorHAnsi" w:hAnsiTheme="majorHAnsi"/>
+          <w:sz w:val="24"/>
+          <w:szCs w:val="24"/>
+        </w:rPr>
+        <w:t xml:space="preserve">are </w:t>
+      </w:r>
+      <w:r>
+        <w:rPr>
+          <w:rFonts w:asciiTheme="majorHAnsi" w:hAnsiTheme="majorHAnsi"/>
+          <w:sz w:val="24"/>
+          <w:szCs w:val="24"/>
+        </w:rPr>
+        <w:t xml:space="preserve">all </w:t>
+      </w:r>
+      <w:r>
+        <w:rPr>
+          <w:rFonts w:asciiTheme="majorHAnsi" w:hAnsiTheme="majorHAnsi"/>
+          <w:sz w:val="24"/>
+          <w:szCs w:val="24"/>
+        </w:rPr>
+        <w:t>aboard.</w:t>
+      </w:r>
+    </w:p>
+    <w:p>
+      <w:pPr>
+        <w:spacing w:after="0" w:line="480" w:lineRule="auto"/>
+        <w:rPr>
+          <w:rFonts w:ascii="Segoe UI Semibold" w:hAnsi="Segoe UI Semibold"/>
+          <w:smallCaps/>
+          <w:color w:val="595959" w:themeColor="text1" w:themeTint="A6"/>
+          <w:spacing w:val="20"/>
+          <w:sz w:val="24"/>
+          <w:szCs w:val="24"/>
+        </w:rPr>
+      </w:pPr>
+      <w:r>
+        <w:rPr>
+          <w:rFonts w:ascii="Segoe UI Semibold" w:hAnsi="Segoe UI Semibold"/>
+          <w:smallCaps/>
+          <w:color w:val="595959" w:themeColor="text1" w:themeTint="A6"/>
+          <w:spacing w:val="20"/>
+          <w:sz w:val="24"/>
+          <w:szCs w:val="24"/>
+        </w:rPr>
+        <w:t>the guts</w:t>
+      </w:r>
+    </w:p>
+    <w:p>
+      <w:pPr>
+        <w:spacing w:after="360" w:line="480" w:lineRule="auto"/>
+        <w:rPr>
+          <w:rFonts w:asciiTheme="majorHAnsi" w:hAnsiTheme="majorHAnsi"/>
+          <w:sz w:val="24"/>
+          <w:szCs w:val="24"/>
+        </w:rPr>
+      </w:pPr>
+      <w:r>
+        <w:rPr>
+          <w:rFonts w:asciiTheme="majorHAnsi" w:hAnsiTheme="majorHAnsi"/>
+          <w:sz w:val="24"/>
+          <w:szCs w:val="24"/>
+        </w:rPr>
+        <w:tab/>
+      </w:r>
+      <w:r>
+        <w:rPr>
+          <w:rFonts w:asciiTheme="majorHAnsi" w:hAnsiTheme="majorHAnsi"/>
+          <w:sz w:val="24"/>
+          <w:szCs w:val="24"/>
+        </w:rPr>
+        <w:t>This section talks about the potentially most</w:t>
+      </w:r>
+      <w:r>
+        <w:rPr>
+          <w:rFonts w:asciiTheme="majorHAnsi" w:hAnsiTheme="majorHAnsi"/>
+          <w:sz w:val="24"/>
+          <w:szCs w:val="24"/>
+        </w:rPr>
+        <w:t xml:space="preserve"> important part of the database: </w:t>
+      </w:r>
+      <w:r>
+        <w:rPr>
+          <w:rFonts w:asciiTheme="majorHAnsi" w:hAnsiTheme="majorHAnsi"/>
+          <w:sz w:val="24"/>
+          <w:szCs w:val="24"/>
+        </w:rPr>
+        <w:t>the actual fishing spots!</w:t>
+      </w:r>
+      <w:r>
+        <w:rPr>
+          <w:rFonts w:asciiTheme="majorHAnsi" w:hAnsiTheme="majorHAnsi"/>
+          <w:sz w:val="24"/>
+          <w:szCs w:val="24"/>
+        </w:rPr>
+        <w:t xml:space="preserve"> </w:t>
+      </w:r>
+      <w:r>
+        <w:rPr>
+          <w:rFonts w:asciiTheme="majorHAnsi" w:hAnsiTheme="majorHAnsi"/>
+          <w:sz w:val="24"/>
+          <w:szCs w:val="24"/>
+        </w:rPr>
+        <w:t xml:space="preserve">Captains and skippers (well, probably more precisely crew members) should have access to the LOCATION table. This way they can insert the good fishing areas that they discover into the </w:t>
       </w:r>
       <w:bookmarkStart w:id="0" w:name="_GoBack"/>
       <w:bookmarkEnd w:id="0"/>
@@ -469,115 +1119,6 @@
           <w:sz w:val="24"/>
           <w:szCs w:val="24"/>
         </w:rPr>
-        <w:t>h</w:t>
-      </w:r>
-      <w:r>
-        <w:rPr>
-          <w:rFonts w:ascii="Segoe UI Semibold" w:hAnsi="Segoe UI Semibold"/>
-          <w:smallCaps/>
-          <w:color w:val="595959" w:themeColor="text1" w:themeTint="A6"/>
-          <w:spacing w:val="20"/>
-          <w:sz w:val="24"/>
-          <w:szCs w:val="24"/>
-        </w:rPr>
-        <w:t>eading</w:t>
-      </w:r>
-    </w:p>
-    <w:p>
-      <w:pPr>
-        <w:spacing w:after="360" w:line="480" w:lineRule="auto"/>
-        <w:rPr>
-          <w:rFonts w:asciiTheme="majorHAnsi" w:hAnsiTheme="majorHAnsi"/>
-          <w:sz w:val="24"/>
-          <w:szCs w:val="24"/>
-        </w:rPr>
-      </w:pPr>
-      <w:r>
-        <w:rPr>
-          <w:rFonts w:asciiTheme="majorHAnsi" w:hAnsiTheme="majorHAnsi"/>
-          <w:sz w:val="24"/>
-          <w:szCs w:val="24"/>
-        </w:rPr>
-        <w:tab/>
-        <w:t>Words</w:t>
-      </w:r>
-    </w:p>
-    <w:p>
-      <w:pPr>
-        <w:spacing w:after="0" w:line="480" w:lineRule="auto"/>
-        <w:rPr>
-          <w:rFonts w:ascii="Segoe UI Semibold" w:hAnsi="Segoe UI Semibold"/>
-          <w:smallCaps/>
-          <w:color w:val="595959" w:themeColor="text1" w:themeTint="A6"/>
-          <w:spacing w:val="20"/>
-          <w:sz w:val="24"/>
-          <w:szCs w:val="24"/>
-        </w:rPr>
-      </w:pPr>
-      <w:r>
-        <w:rPr>
-          <w:rFonts w:ascii="Segoe UI Semibold" w:hAnsi="Segoe UI Semibold"/>
-          <w:smallCaps/>
-          <w:color w:val="595959" w:themeColor="text1" w:themeTint="A6"/>
-          <w:spacing w:val="20"/>
-          <w:sz w:val="24"/>
-          <w:szCs w:val="24"/>
-        </w:rPr>
-        <w:t>h</w:t>
-      </w:r>
-      <w:r>
-        <w:rPr>
-          <w:rFonts w:ascii="Segoe UI Semibold" w:hAnsi="Segoe UI Semibold"/>
-          <w:smallCaps/>
-          <w:color w:val="595959" w:themeColor="text1" w:themeTint="A6"/>
-          <w:spacing w:val="20"/>
-          <w:sz w:val="24"/>
-          <w:szCs w:val="24"/>
-        </w:rPr>
-        <w:t>eading</w:t>
-      </w:r>
-    </w:p>
-    <w:p>
-      <w:pPr>
-        <w:spacing w:after="360" w:line="480" w:lineRule="auto"/>
-        <w:rPr>
-          <w:rFonts w:asciiTheme="majorHAnsi" w:hAnsiTheme="majorHAnsi"/>
-          <w:sz w:val="24"/>
-          <w:szCs w:val="24"/>
-        </w:rPr>
-      </w:pPr>
-      <w:r>
-        <w:rPr>
-          <w:rFonts w:asciiTheme="majorHAnsi" w:hAnsiTheme="majorHAnsi"/>
-          <w:sz w:val="24"/>
-          <w:szCs w:val="24"/>
-        </w:rPr>
-        <w:tab/>
-        <w:t>Words</w:t>
-      </w:r>
-    </w:p>
-    <w:p>
-      <w:pPr>
-        <w:spacing w:after="0" w:line="480" w:lineRule="auto"/>
-        <w:rPr>
-          <w:rFonts w:ascii="Segoe UI Semibold" w:hAnsi="Segoe UI Semibold"/>
-          <w:smallCaps/>
-          <w:color w:val="595959" w:themeColor="text1" w:themeTint="A6"/>
-          <w:spacing w:val="20"/>
-          <w:sz w:val="24"/>
-          <w:szCs w:val="24"/>
-        </w:rPr>
-      </w:pPr>
-      <w:r>
-        <w:rPr>
-          <w:rFonts w:ascii="Segoe UI Semibold" w:hAnsi="Segoe UI Semibold"/>
-          <w:smallCaps/>
-          <w:color w:val="595959" w:themeColor="text1" w:themeTint="A6"/>
-          <w:spacing w:val="20"/>
-          <w:sz w:val="24"/>
-          <w:szCs w:val="24"/>
-        </w:rPr>
-        <w:lastRenderedPageBreak/>
         <w:t>h</w:t>
       </w:r>
       <w:r>
@@ -656,6 +1197,7 @@
       <w:jc w:val="right"/>
       <w:rPr>
         <w:rFonts w:ascii="Segoe UI" w:hAnsi="Segoe UI" w:cs="Segoe UI"/>
+        <w:color w:val="808080" w:themeColor="background1" w:themeShade="80"/>
         <w:sz w:val="24"/>
         <w:szCs w:val="24"/>
       </w:rPr>
@@ -663,6 +1205,7 @@
     <w:r>
       <w:rPr>
         <w:rFonts w:ascii="Segoe UI" w:hAnsi="Segoe UI" w:cs="Segoe UI"/>
+        <w:color w:val="808080" w:themeColor="background1" w:themeShade="80"/>
         <w:sz w:val="24"/>
         <w:szCs w:val="24"/>
       </w:rPr>
@@ -671,6 +1214,7 @@
     <w:r>
       <w:rPr>
         <w:rFonts w:ascii="Segoe UI" w:hAnsi="Segoe UI" w:cs="Segoe UI"/>
+        <w:color w:val="808080" w:themeColor="background1" w:themeShade="80"/>
         <w:sz w:val="24"/>
         <w:szCs w:val="24"/>
       </w:rPr>
@@ -679,6 +1223,7 @@
     <w:r>
       <w:rPr>
         <w:rFonts w:ascii="Segoe UI" w:hAnsi="Segoe UI" w:cs="Segoe UI"/>
+        <w:color w:val="808080" w:themeColor="background1" w:themeShade="80"/>
         <w:sz w:val="24"/>
         <w:szCs w:val="24"/>
       </w:rPr>
@@ -688,6 +1233,7 @@
       <w:rPr>
         <w:rFonts w:ascii="Segoe UI" w:hAnsi="Segoe UI" w:cs="Segoe UI"/>
         <w:noProof/>
+        <w:color w:val="808080" w:themeColor="background1" w:themeShade="80"/>
         <w:sz w:val="24"/>
         <w:szCs w:val="24"/>
       </w:rPr>
@@ -697,6 +1243,7 @@
       <w:rPr>
         <w:rFonts w:ascii="Segoe UI" w:hAnsi="Segoe UI" w:cs="Segoe UI"/>
         <w:noProof/>
+        <w:color w:val="808080" w:themeColor="background1" w:themeShade="80"/>
         <w:sz w:val="24"/>
         <w:szCs w:val="24"/>
       </w:rPr>
@@ -1662,6 +2209,13 @@
     <w:pitch w:val="variable"/>
     <w:sig w:usb0="E00002FF" w:usb1="400004FF" w:usb2="00000000" w:usb3="00000000" w:csb0="0000019F" w:csb1="00000000"/>
   </w:font>
+  <w:font w:name="Consolas">
+    <w:panose1 w:val="020B0609020204030204"/>
+    <w:charset w:val="00"/>
+    <w:family w:val="modern"/>
+    <w:pitch w:val="fixed"/>
+    <w:sig w:usb0="E10002FF" w:usb1="4000FCFF" w:usb2="00000009" w:usb3="00000000" w:csb0="0000019F" w:csb1="00000000"/>
+  </w:font>
 </w:fonts>
 </file>
 
@@ -1682,6 +2236,7 @@
     <w:rsid w:val="006854AB"/>
     <w:rsid w:val="008B6A3B"/>
     <w:rsid w:val="00947965"/>
+    <w:rsid w:val="00C003CB"/>
     <w:rsid w:val="00DA0C5D"/>
   </w:rsids>
   <m:mathPr>

</xml_diff>